<commit_message>
Update Abstract for AAG 2020 of Jialin V1.docx
</commit_message>
<xml_diff>
--- a/AAG 2020/Abstract for AAG 2020 of Jialin V1.docx
+++ b/AAG 2020/Abstract for AAG 2020 of Jialin V1.docx
@@ -39,7 +39,16 @@
           <w:sz w:val="24"/>
           <w:szCs w:val="24"/>
         </w:rPr>
-        <w:t>Detect Elements in Choropleth Map Images</w:t>
+        <w:t>Detect Elements in Choropleth Map</w:t>
+      </w:r>
+      <w:r>
+        <w:rPr>
+          <w:b/>
+          <w:bCs/>
+          <w:sz w:val="24"/>
+          <w:szCs w:val="24"/>
+        </w:rPr>
+        <w:t>s</w:t>
       </w:r>
     </w:p>
     <w:p>
@@ -54,7 +63,35 @@
           <w:sz w:val="24"/>
           <w:szCs w:val="24"/>
         </w:rPr>
-        <w:t xml:space="preserve">Automatically understanding a map image by machines is still a challenging task in the ear of artificial intelligence. </w:t>
+        <w:t>Automatically understanding a map image by machines is a challeng</w:t>
+      </w:r>
+      <w:r>
+        <w:rPr>
+          <w:sz w:val="24"/>
+          <w:szCs w:val="24"/>
+        </w:rPr>
+        <w:t xml:space="preserve">e </w:t>
+      </w:r>
+      <w:r>
+        <w:rPr>
+          <w:sz w:val="24"/>
+          <w:szCs w:val="24"/>
+        </w:rPr>
+        <w:t xml:space="preserve">in the </w:t>
+      </w:r>
+      <w:r>
+        <w:rPr>
+          <w:sz w:val="24"/>
+          <w:szCs w:val="24"/>
+        </w:rPr>
+        <w:t>era</w:t>
+      </w:r>
+      <w:r>
+        <w:rPr>
+          <w:sz w:val="24"/>
+          <w:szCs w:val="24"/>
+        </w:rPr>
+        <w:t xml:space="preserve"> of artificial intelligence. </w:t>
       </w:r>
       <w:r>
         <w:rPr>
@@ -68,7 +105,191 @@
           <w:sz w:val="24"/>
           <w:szCs w:val="24"/>
         </w:rPr>
-        <w:t>automatically</w:t>
+        <w:t xml:space="preserve">automatically </w:t>
+      </w:r>
+      <w:r>
+        <w:rPr>
+          <w:sz w:val="24"/>
+          <w:szCs w:val="24"/>
+        </w:rPr>
+        <w:t>detecting map elements in choropleth map</w:t>
+      </w:r>
+      <w:r>
+        <w:rPr>
+          <w:sz w:val="24"/>
+          <w:szCs w:val="24"/>
+        </w:rPr>
+        <w:t>s</w:t>
+      </w:r>
+      <w:r>
+        <w:rPr>
+          <w:sz w:val="24"/>
+          <w:szCs w:val="24"/>
+        </w:rPr>
+        <w:t xml:space="preserve">, </w:t>
+      </w:r>
+      <w:r>
+        <w:rPr>
+          <w:sz w:val="24"/>
+          <w:szCs w:val="24"/>
+        </w:rPr>
+        <w:t>which can be</w:t>
+      </w:r>
+      <w:r>
+        <w:rPr>
+          <w:sz w:val="24"/>
+          <w:szCs w:val="24"/>
+        </w:rPr>
+        <w:t xml:space="preserve"> further </w:t>
+      </w:r>
+      <w:r>
+        <w:rPr>
+          <w:sz w:val="24"/>
+          <w:szCs w:val="24"/>
+        </w:rPr>
+        <w:t xml:space="preserve">utilized to </w:t>
+      </w:r>
+      <w:r>
+        <w:rPr>
+          <w:sz w:val="24"/>
+          <w:szCs w:val="24"/>
+        </w:rPr>
+        <w:t>understand a map image</w:t>
+      </w:r>
+      <w:r>
+        <w:rPr>
+          <w:sz w:val="24"/>
+          <w:szCs w:val="24"/>
+        </w:rPr>
+        <w:t xml:space="preserve"> in general</w:t>
+      </w:r>
+      <w:r>
+        <w:rPr>
+          <w:sz w:val="24"/>
+          <w:szCs w:val="24"/>
+        </w:rPr>
+        <w:t xml:space="preserve">. </w:t>
+      </w:r>
+      <w:r>
+        <w:rPr>
+          <w:sz w:val="24"/>
+          <w:szCs w:val="24"/>
+        </w:rPr>
+        <w:t>Specifically</w:t>
+      </w:r>
+      <w:r>
+        <w:rPr>
+          <w:sz w:val="24"/>
+          <w:szCs w:val="24"/>
+        </w:rPr>
+        <w:t xml:space="preserve">, </w:t>
+      </w:r>
+      <w:r>
+        <w:rPr>
+          <w:sz w:val="24"/>
+          <w:szCs w:val="24"/>
+        </w:rPr>
+        <w:t xml:space="preserve">if we want to know the theme of a choropleth map (e.g. adult obesity rate map), we need to first find the title of the map and then </w:t>
+      </w:r>
+      <w:r>
+        <w:rPr>
+          <w:sz w:val="24"/>
+          <w:szCs w:val="24"/>
+        </w:rPr>
+        <w:t>conduct semantic analysis on</w:t>
+      </w:r>
+      <w:r>
+        <w:rPr>
+          <w:sz w:val="24"/>
+          <w:szCs w:val="24"/>
+        </w:rPr>
+        <w:t xml:space="preserve"> the title</w:t>
+      </w:r>
+      <w:r>
+        <w:rPr>
+          <w:sz w:val="24"/>
+          <w:szCs w:val="24"/>
+        </w:rPr>
+        <w:t xml:space="preserve">. </w:t>
+      </w:r>
+      <w:r>
+        <w:rPr>
+          <w:sz w:val="24"/>
+          <w:szCs w:val="24"/>
+        </w:rPr>
+        <w:t xml:space="preserve">In this study, </w:t>
+      </w:r>
+      <w:r>
+        <w:rPr>
+          <w:sz w:val="24"/>
+          <w:szCs w:val="24"/>
+        </w:rPr>
+        <w:t>d</w:t>
+      </w:r>
+      <w:r>
+        <w:rPr>
+          <w:sz w:val="24"/>
+          <w:szCs w:val="24"/>
+        </w:rPr>
+        <w:t xml:space="preserve">eep </w:t>
+      </w:r>
+      <w:proofErr w:type="gramStart"/>
+      <w:r>
+        <w:rPr>
+          <w:sz w:val="24"/>
+          <w:szCs w:val="24"/>
+        </w:rPr>
+        <w:t>l</w:t>
+      </w:r>
+      <w:r>
+        <w:rPr>
+          <w:sz w:val="24"/>
+          <w:szCs w:val="24"/>
+        </w:rPr>
+        <w:t>earning based</w:t>
+      </w:r>
+      <w:proofErr w:type="gramEnd"/>
+      <w:r>
+        <w:rPr>
+          <w:sz w:val="24"/>
+          <w:szCs w:val="24"/>
+        </w:rPr>
+        <w:t xml:space="preserve"> object detection methods, </w:t>
+      </w:r>
+      <w:r>
+        <w:rPr>
+          <w:sz w:val="24"/>
+          <w:szCs w:val="24"/>
+        </w:rPr>
+        <w:t xml:space="preserve">including </w:t>
+      </w:r>
+      <w:r>
+        <w:rPr>
+          <w:sz w:val="24"/>
+          <w:szCs w:val="24"/>
+        </w:rPr>
+        <w:t xml:space="preserve">Faster Region-based Convolutional </w:t>
+      </w:r>
+      <w:r>
+        <w:rPr>
+          <w:sz w:val="24"/>
+          <w:szCs w:val="24"/>
+        </w:rPr>
+        <w:t xml:space="preserve">Neural </w:t>
+      </w:r>
+      <w:r>
+        <w:rPr>
+          <w:sz w:val="24"/>
+          <w:szCs w:val="24"/>
+        </w:rPr>
+        <w:t>Network (Faster R-CNN) and You Only Look Once (YOLO), will be applied to detect</w:t>
+      </w:r>
+      <w:r>
+        <w:rPr>
+          <w:sz w:val="24"/>
+          <w:szCs w:val="24"/>
+        </w:rPr>
+        <w:t>ing</w:t>
       </w:r>
       <w:r>
         <w:rPr>
@@ -82,112 +303,348 @@
           <w:sz w:val="24"/>
           <w:szCs w:val="24"/>
         </w:rPr>
-        <w:t>detecting map elements in choropleth map images</w:t>
-      </w:r>
-      <w:r>
-        <w:rPr>
-          <w:sz w:val="24"/>
-          <w:szCs w:val="24"/>
-        </w:rPr>
-        <w:t xml:space="preserve">, </w:t>
-      </w:r>
-      <w:r>
-        <w:rPr>
-          <w:sz w:val="24"/>
-          <w:szCs w:val="24"/>
-        </w:rPr>
-        <w:t>which can be</w:t>
-      </w:r>
-      <w:r>
-        <w:rPr>
-          <w:sz w:val="24"/>
-          <w:szCs w:val="24"/>
-        </w:rPr>
-        <w:t xml:space="preserve"> further </w:t>
-      </w:r>
-      <w:r>
-        <w:rPr>
-          <w:sz w:val="24"/>
-          <w:szCs w:val="24"/>
-        </w:rPr>
-        <w:t xml:space="preserve">utilized to </w:t>
-      </w:r>
-      <w:r>
-        <w:rPr>
-          <w:sz w:val="24"/>
-          <w:szCs w:val="24"/>
-        </w:rPr>
-        <w:t>understand a map image</w:t>
-      </w:r>
-      <w:r>
-        <w:rPr>
-          <w:sz w:val="24"/>
-          <w:szCs w:val="24"/>
-        </w:rPr>
-        <w:t xml:space="preserve">. </w:t>
-      </w:r>
-      <w:r>
-        <w:rPr>
-          <w:sz w:val="24"/>
-          <w:szCs w:val="24"/>
-        </w:rPr>
-        <w:t>Specifically</w:t>
-      </w:r>
-      <w:r>
-        <w:rPr>
-          <w:sz w:val="24"/>
-          <w:szCs w:val="24"/>
-        </w:rPr>
-        <w:t xml:space="preserve">, </w:t>
-      </w:r>
-      <w:r>
-        <w:rPr>
-          <w:sz w:val="24"/>
-          <w:szCs w:val="24"/>
-        </w:rPr>
-        <w:t xml:space="preserve">if we want to know the theme of a choropleth map (e.g. adult obesity rate map), we need to first find the title of the map and then </w:t>
-      </w:r>
-      <w:r>
-        <w:rPr>
-          <w:sz w:val="24"/>
-          <w:szCs w:val="24"/>
-        </w:rPr>
-        <w:t>conduct semantic analysis on</w:t>
-      </w:r>
-      <w:r>
-        <w:rPr>
-          <w:sz w:val="24"/>
-          <w:szCs w:val="24"/>
-        </w:rPr>
-        <w:t xml:space="preserve"> the title</w:t>
-      </w:r>
-      <w:r>
-        <w:rPr>
-          <w:sz w:val="24"/>
-          <w:szCs w:val="24"/>
-        </w:rPr>
-        <w:t xml:space="preserve">. </w:t>
-      </w:r>
-      <w:r>
-        <w:rPr>
-          <w:sz w:val="24"/>
-          <w:szCs w:val="24"/>
-        </w:rPr>
-        <w:t xml:space="preserve">In this study, </w:t>
-      </w:r>
-      <w:r>
-        <w:rPr>
-          <w:sz w:val="24"/>
-          <w:szCs w:val="24"/>
-        </w:rPr>
-        <w:t>d</w:t>
-      </w:r>
-      <w:r>
-        <w:rPr>
-          <w:sz w:val="24"/>
-          <w:szCs w:val="24"/>
-        </w:rPr>
-        <w:t xml:space="preserve">eep </w:t>
+        <w:t xml:space="preserve">map </w:t>
+      </w:r>
+      <w:r>
+        <w:rPr>
+          <w:sz w:val="24"/>
+          <w:szCs w:val="24"/>
+        </w:rPr>
+        <w:t>titles and legend areas of choropleth map</w:t>
+      </w:r>
+      <w:r>
+        <w:rPr>
+          <w:sz w:val="24"/>
+          <w:szCs w:val="24"/>
+        </w:rPr>
+        <w:t>s</w:t>
+      </w:r>
+      <w:r>
+        <w:rPr>
+          <w:sz w:val="24"/>
+          <w:szCs w:val="24"/>
+        </w:rPr>
+        <w:t>.</w:t>
+      </w:r>
+      <w:r>
+        <w:rPr>
+          <w:sz w:val="24"/>
+          <w:szCs w:val="24"/>
+        </w:rPr>
+        <w:t xml:space="preserve"> Faster R-CNN and YOLO are </w:t>
+      </w:r>
+      <w:r>
+        <w:rPr>
+          <w:sz w:val="24"/>
+          <w:szCs w:val="24"/>
+        </w:rPr>
+        <w:t xml:space="preserve">among </w:t>
+      </w:r>
+      <w:r>
+        <w:rPr>
+          <w:sz w:val="24"/>
+          <w:szCs w:val="24"/>
+        </w:rPr>
+        <w:t xml:space="preserve">the most commonly used </w:t>
+      </w:r>
+      <w:r>
+        <w:rPr>
+          <w:sz w:val="24"/>
+          <w:szCs w:val="24"/>
+        </w:rPr>
+        <w:t>object detection methods today. Faster R-CNN is the first end-to-end deep learning detector</w:t>
+      </w:r>
+      <w:r>
+        <w:rPr>
+          <w:sz w:val="24"/>
+          <w:szCs w:val="24"/>
+        </w:rPr>
+        <w:t xml:space="preserve"> with high detection accuracy</w:t>
+      </w:r>
+      <w:r>
+        <w:rPr>
+          <w:sz w:val="24"/>
+          <w:szCs w:val="24"/>
+        </w:rPr>
+        <w:t>, while YOLO is the first one-stage detector in deep learning era with no need to generate region proposals</w:t>
+      </w:r>
+      <w:r>
+        <w:rPr>
+          <w:sz w:val="24"/>
+          <w:szCs w:val="24"/>
+        </w:rPr>
+        <w:t xml:space="preserve"> before detection</w:t>
+      </w:r>
+      <w:r>
+        <w:rPr>
+          <w:sz w:val="24"/>
+          <w:szCs w:val="24"/>
+        </w:rPr>
+        <w:t xml:space="preserve">, saving a good deal of </w:t>
+      </w:r>
+      <w:r>
+        <w:rPr>
+          <w:sz w:val="24"/>
+          <w:szCs w:val="24"/>
+        </w:rPr>
+        <w:t xml:space="preserve">computing </w:t>
+      </w:r>
+      <w:r>
+        <w:rPr>
+          <w:sz w:val="24"/>
+          <w:szCs w:val="24"/>
+        </w:rPr>
+        <w:t>costs</w:t>
+      </w:r>
+      <w:r>
+        <w:rPr>
+          <w:sz w:val="24"/>
+          <w:szCs w:val="24"/>
+        </w:rPr>
+        <w:t xml:space="preserve">. For </w:t>
+      </w:r>
+      <w:r>
+        <w:rPr>
+          <w:sz w:val="24"/>
+          <w:szCs w:val="24"/>
+        </w:rPr>
+        <w:t>both</w:t>
+      </w:r>
+      <w:r>
+        <w:rPr>
+          <w:sz w:val="24"/>
+          <w:szCs w:val="24"/>
+        </w:rPr>
+        <w:t xml:space="preserve"> detector</w:t>
+      </w:r>
+      <w:r>
+        <w:rPr>
+          <w:sz w:val="24"/>
+          <w:szCs w:val="24"/>
+        </w:rPr>
+        <w:t>s</w:t>
+      </w:r>
+      <w:r>
+        <w:rPr>
+          <w:sz w:val="24"/>
+          <w:szCs w:val="24"/>
+        </w:rPr>
+        <w:t>, the input data is choropleth map images, and the output is location</w:t>
+      </w:r>
+      <w:r>
+        <w:rPr>
+          <w:sz w:val="24"/>
+          <w:szCs w:val="24"/>
+        </w:rPr>
+        <w:t>s</w:t>
+      </w:r>
+      <w:r>
+        <w:rPr>
+          <w:sz w:val="24"/>
+          <w:szCs w:val="24"/>
+        </w:rPr>
+        <w:t xml:space="preserve"> and size</w:t>
+      </w:r>
+      <w:r>
+        <w:rPr>
+          <w:sz w:val="24"/>
+          <w:szCs w:val="24"/>
+        </w:rPr>
+        <w:t>s</w:t>
+      </w:r>
+      <w:r>
+        <w:rPr>
+          <w:sz w:val="24"/>
+          <w:szCs w:val="24"/>
+        </w:rPr>
+        <w:t xml:space="preserve"> of bounding boxes in the images and the corresponding </w:t>
+      </w:r>
+      <w:r>
+        <w:rPr>
+          <w:sz w:val="24"/>
+          <w:szCs w:val="24"/>
+        </w:rPr>
+        <w:t>object class</w:t>
+      </w:r>
+      <w:r>
+        <w:rPr>
+          <w:sz w:val="24"/>
+          <w:szCs w:val="24"/>
+        </w:rPr>
+        <w:t>es</w:t>
+      </w:r>
+      <w:r>
+        <w:rPr>
+          <w:sz w:val="24"/>
+          <w:szCs w:val="24"/>
+        </w:rPr>
+        <w:t xml:space="preserve">, i.e. map title </w:t>
+      </w:r>
+      <w:r>
+        <w:rPr>
+          <w:sz w:val="24"/>
+          <w:szCs w:val="24"/>
+        </w:rPr>
+        <w:t>or</w:t>
+      </w:r>
+      <w:r>
+        <w:rPr>
+          <w:sz w:val="24"/>
+          <w:szCs w:val="24"/>
+        </w:rPr>
+        <w:t xml:space="preserve"> legend. </w:t>
+      </w:r>
+      <w:r>
+        <w:rPr>
+          <w:sz w:val="24"/>
+          <w:szCs w:val="24"/>
+        </w:rPr>
+        <w:t xml:space="preserve"> </w:t>
+      </w:r>
+      <w:r>
+        <w:rPr>
+          <w:sz w:val="24"/>
+          <w:szCs w:val="24"/>
+        </w:rPr>
+        <w:t xml:space="preserve">More than 1000 choropleth map images with either map titles or legends will be collected using Google Images or </w:t>
+      </w:r>
+      <w:r>
+        <w:rPr>
+          <w:sz w:val="24"/>
+          <w:szCs w:val="24"/>
+        </w:rPr>
+        <w:t xml:space="preserve">from </w:t>
+      </w:r>
+      <w:r>
+        <w:rPr>
+          <w:sz w:val="24"/>
+          <w:szCs w:val="24"/>
+        </w:rPr>
+        <w:t>other sources.</w:t>
+      </w:r>
+      <w:r>
+        <w:rPr>
+          <w:sz w:val="24"/>
+          <w:szCs w:val="24"/>
+        </w:rPr>
+        <w:t xml:space="preserve"> </w:t>
+      </w:r>
+      <w:r>
+        <w:rPr>
+          <w:sz w:val="24"/>
+          <w:szCs w:val="24"/>
+        </w:rPr>
+        <w:t>E</w:t>
+      </w:r>
+      <w:r>
+        <w:rPr>
+          <w:sz w:val="24"/>
+          <w:szCs w:val="24"/>
+        </w:rPr>
+        <w:t>ach of the two methods will be evaluated by mean Average Precision (</w:t>
+      </w:r>
+      <w:proofErr w:type="spellStart"/>
+      <w:r>
+        <w:rPr>
+          <w:sz w:val="24"/>
+          <w:szCs w:val="24"/>
+        </w:rPr>
+        <w:t>mAP</w:t>
+      </w:r>
+      <w:proofErr w:type="spellEnd"/>
+      <w:r>
+        <w:rPr>
+          <w:sz w:val="24"/>
+          <w:szCs w:val="24"/>
+        </w:rPr>
+        <w:t xml:space="preserve">) and frame rate (number of </w:t>
+      </w:r>
+      <w:r>
+        <w:rPr>
+          <w:sz w:val="24"/>
+          <w:szCs w:val="24"/>
+        </w:rPr>
+        <w:t>images</w:t>
+      </w:r>
+      <w:r>
+        <w:rPr>
+          <w:sz w:val="24"/>
+          <w:szCs w:val="24"/>
+        </w:rPr>
+        <w:t xml:space="preserve"> </w:t>
+      </w:r>
+      <w:r>
+        <w:rPr>
+          <w:rFonts w:hint="eastAsia"/>
+          <w:sz w:val="24"/>
+          <w:szCs w:val="24"/>
+        </w:rPr>
+        <w:t>processed</w:t>
+      </w:r>
+      <w:r>
+        <w:rPr>
+          <w:sz w:val="24"/>
+          <w:szCs w:val="24"/>
+        </w:rPr>
+        <w:t xml:space="preserve"> per second)</w:t>
+      </w:r>
+      <w:r>
+        <w:rPr>
+          <w:sz w:val="24"/>
+          <w:szCs w:val="24"/>
+        </w:rPr>
+        <w:t xml:space="preserve"> for detection accuracy and speed respectively</w:t>
+      </w:r>
+      <w:r>
+        <w:rPr>
+          <w:sz w:val="24"/>
+          <w:szCs w:val="24"/>
+        </w:rPr>
+        <w:t>.</w:t>
+      </w:r>
+      <w:r>
+        <w:rPr>
+          <w:sz w:val="24"/>
+          <w:szCs w:val="24"/>
+        </w:rPr>
+        <w:t xml:space="preserve"> For the expected results, </w:t>
+      </w:r>
+      <w:r>
+        <w:rPr>
+          <w:sz w:val="24"/>
+          <w:szCs w:val="24"/>
+        </w:rPr>
+        <w:t xml:space="preserve">the </w:t>
+      </w:r>
+      <w:proofErr w:type="spellStart"/>
+      <w:r>
+        <w:rPr>
+          <w:sz w:val="24"/>
+          <w:szCs w:val="24"/>
+        </w:rPr>
+        <w:t>mAP</w:t>
+      </w:r>
+      <w:proofErr w:type="spellEnd"/>
+      <w:r>
+        <w:rPr>
+          <w:sz w:val="24"/>
+          <w:szCs w:val="24"/>
+        </w:rPr>
+        <w:t xml:space="preserve"> of </w:t>
+      </w:r>
+      <w:r>
+        <w:rPr>
+          <w:sz w:val="24"/>
+          <w:szCs w:val="24"/>
+        </w:rPr>
+        <w:t xml:space="preserve">Faster R-CNN should be higher than YOLO’s, </w:t>
+      </w:r>
+      <w:r>
+        <w:rPr>
+          <w:sz w:val="24"/>
+          <w:szCs w:val="24"/>
+        </w:rPr>
+        <w:t xml:space="preserve">while </w:t>
       </w:r>
       <w:proofErr w:type="gramStart"/>
       <w:r>
@@ -195,14 +652,7 @@
           <w:sz w:val="24"/>
           <w:szCs w:val="24"/>
         </w:rPr>
-        <w:t>l</w:t>
-      </w:r>
-      <w:r>
-        <w:rPr>
-          <w:sz w:val="24"/>
-          <w:szCs w:val="24"/>
-        </w:rPr>
-        <w:t>earning based</w:t>
+        <w:t>both of them</w:t>
       </w:r>
       <w:proofErr w:type="gramEnd"/>
       <w:r>
@@ -210,42 +660,35 @@
           <w:sz w:val="24"/>
           <w:szCs w:val="24"/>
         </w:rPr>
-        <w:t xml:space="preserve"> object detection methods, </w:t>
-      </w:r>
-      <w:r>
-        <w:rPr>
-          <w:sz w:val="24"/>
-          <w:szCs w:val="24"/>
-        </w:rPr>
-        <w:t xml:space="preserve">including </w:t>
-      </w:r>
-      <w:r>
-        <w:rPr>
-          <w:sz w:val="24"/>
-          <w:szCs w:val="24"/>
-        </w:rPr>
-        <w:t xml:space="preserve">Faster Region-based Convolutional </w:t>
-      </w:r>
-      <w:r>
-        <w:rPr>
-          <w:sz w:val="24"/>
-          <w:szCs w:val="24"/>
-        </w:rPr>
-        <w:t xml:space="preserve">Neural </w:t>
-      </w:r>
-      <w:r>
-        <w:rPr>
-          <w:sz w:val="24"/>
-          <w:szCs w:val="24"/>
-        </w:rPr>
-        <w:t>Network (Faster R-CNN) and You Only Look Once (YOLO), will be applied to detect</w:t>
-      </w:r>
-      <w:r>
-        <w:rPr>
-          <w:sz w:val="24"/>
-          <w:szCs w:val="24"/>
-        </w:rPr>
-        <w:t>ing</w:t>
+        <w:t xml:space="preserve"> can generate accurate bounding boxes for detected map elements. </w:t>
+      </w:r>
+      <w:r>
+        <w:rPr>
+          <w:sz w:val="24"/>
+          <w:szCs w:val="24"/>
+        </w:rPr>
+        <w:t>And t</w:t>
+      </w:r>
+      <w:r>
+        <w:rPr>
+          <w:sz w:val="24"/>
+          <w:szCs w:val="24"/>
+        </w:rPr>
+        <w:t xml:space="preserve">he frame rate of YOLO </w:t>
+      </w:r>
+      <w:r>
+        <w:rPr>
+          <w:sz w:val="24"/>
+          <w:szCs w:val="24"/>
+        </w:rPr>
+        <w:t>will be</w:t>
+      </w:r>
+      <w:r>
+        <w:rPr>
+          <w:sz w:val="24"/>
+          <w:szCs w:val="24"/>
+        </w:rPr>
+        <w:t xml:space="preserve"> significantly larger than that of Faster R-CNN.</w:t>
       </w:r>
       <w:r>
         <w:rPr>
@@ -259,105 +702,35 @@
           <w:sz w:val="24"/>
           <w:szCs w:val="24"/>
         </w:rPr>
-        <w:t xml:space="preserve">map </w:t>
-      </w:r>
-      <w:r>
-        <w:rPr>
-          <w:sz w:val="24"/>
-          <w:szCs w:val="24"/>
-        </w:rPr>
-        <w:t>titles and legend areas of choropleth map images.</w:t>
-      </w:r>
-      <w:r>
-        <w:rPr>
-          <w:sz w:val="24"/>
-          <w:szCs w:val="24"/>
-        </w:rPr>
-        <w:t xml:space="preserve"> Faster R-CNN and YOLO are </w:t>
-      </w:r>
-      <w:r>
-        <w:rPr>
-          <w:sz w:val="24"/>
-          <w:szCs w:val="24"/>
-        </w:rPr>
-        <w:t xml:space="preserve">among </w:t>
-      </w:r>
-      <w:r>
-        <w:rPr>
-          <w:sz w:val="24"/>
-          <w:szCs w:val="24"/>
-        </w:rPr>
-        <w:t xml:space="preserve">the most commonly used </w:t>
-      </w:r>
-      <w:r>
-        <w:rPr>
-          <w:sz w:val="24"/>
-          <w:szCs w:val="24"/>
-        </w:rPr>
-        <w:t>object detection methods today. Faster R-CNN is the first end-to-end deep learning detector</w:t>
-      </w:r>
-      <w:r>
-        <w:rPr>
-          <w:sz w:val="24"/>
-          <w:szCs w:val="24"/>
-        </w:rPr>
-        <w:t xml:space="preserve"> with high detection accuracy</w:t>
-      </w:r>
-      <w:r>
-        <w:rPr>
-          <w:sz w:val="24"/>
-          <w:szCs w:val="24"/>
-        </w:rPr>
-        <w:t>, while YOLO is the first one-stage detector in deep learning era with no need to generate region proposals</w:t>
-      </w:r>
-      <w:r>
-        <w:rPr>
-          <w:sz w:val="24"/>
-          <w:szCs w:val="24"/>
-        </w:rPr>
-        <w:t xml:space="preserve"> before detection</w:t>
-      </w:r>
-      <w:r>
-        <w:rPr>
-          <w:sz w:val="24"/>
-          <w:szCs w:val="24"/>
-        </w:rPr>
-        <w:t xml:space="preserve">, saving a good deal of </w:t>
-      </w:r>
-      <w:r>
-        <w:rPr>
-          <w:sz w:val="24"/>
-          <w:szCs w:val="24"/>
-        </w:rPr>
-        <w:t xml:space="preserve">computing </w:t>
-      </w:r>
-      <w:r>
-        <w:rPr>
-          <w:sz w:val="24"/>
-          <w:szCs w:val="24"/>
-        </w:rPr>
-        <w:t>costs</w:t>
-      </w:r>
-      <w:r>
-        <w:rPr>
-          <w:sz w:val="24"/>
-          <w:szCs w:val="24"/>
-        </w:rPr>
-        <w:t xml:space="preserve">. For </w:t>
-      </w:r>
-      <w:r>
-        <w:rPr>
-          <w:sz w:val="24"/>
-          <w:szCs w:val="24"/>
-        </w:rPr>
-        <w:t>both</w:t>
-      </w:r>
-      <w:r>
-        <w:rPr>
-          <w:sz w:val="24"/>
-          <w:szCs w:val="24"/>
-        </w:rPr>
-        <w:t xml:space="preserve"> two detector</w:t>
+        <w:t xml:space="preserve">According to </w:t>
+      </w:r>
+      <w:r>
+        <w:rPr>
+          <w:sz w:val="24"/>
+          <w:szCs w:val="24"/>
+        </w:rPr>
+        <w:t xml:space="preserve">the </w:t>
+      </w:r>
+      <w:r>
+        <w:rPr>
+          <w:sz w:val="24"/>
+          <w:szCs w:val="24"/>
+        </w:rPr>
+        <w:t xml:space="preserve">expected </w:t>
+      </w:r>
+      <w:r>
+        <w:rPr>
+          <w:sz w:val="24"/>
+          <w:szCs w:val="24"/>
+        </w:rPr>
+        <w:t xml:space="preserve">results, </w:t>
+      </w:r>
+      <w:r>
+        <w:rPr>
+          <w:sz w:val="24"/>
+          <w:szCs w:val="24"/>
+        </w:rPr>
+        <w:t>conclusion</w:t>
       </w:r>
       <w:r>
         <w:rPr>
@@ -371,70 +744,56 @@
           <w:sz w:val="24"/>
           <w:szCs w:val="24"/>
         </w:rPr>
-        <w:t>, the input data is choropleth map images, and the output is location</w:t>
-      </w:r>
-      <w:r>
-        <w:rPr>
-          <w:sz w:val="24"/>
-          <w:szCs w:val="24"/>
-        </w:rPr>
-        <w:t>s</w:t>
-      </w:r>
-      <w:r>
-        <w:rPr>
-          <w:sz w:val="24"/>
-          <w:szCs w:val="24"/>
-        </w:rPr>
-        <w:t xml:space="preserve"> and size</w:t>
-      </w:r>
-      <w:r>
-        <w:rPr>
-          <w:sz w:val="24"/>
-          <w:szCs w:val="24"/>
-        </w:rPr>
-        <w:t>s</w:t>
-      </w:r>
-      <w:r>
-        <w:rPr>
-          <w:sz w:val="24"/>
-          <w:szCs w:val="24"/>
-        </w:rPr>
-        <w:t xml:space="preserve"> of bounding boxes in the images and the corresponding </w:t>
-      </w:r>
-      <w:r>
-        <w:rPr>
-          <w:sz w:val="24"/>
-          <w:szCs w:val="24"/>
-        </w:rPr>
-        <w:t>object class</w:t>
-      </w:r>
-      <w:r>
-        <w:rPr>
-          <w:sz w:val="24"/>
-          <w:szCs w:val="24"/>
-        </w:rPr>
-        <w:t>es</w:t>
-      </w:r>
-      <w:r>
-        <w:rPr>
-          <w:sz w:val="24"/>
-          <w:szCs w:val="24"/>
-        </w:rPr>
-        <w:t xml:space="preserve">, i.e. map title </w:t>
-      </w:r>
-      <w:r>
-        <w:rPr>
-          <w:sz w:val="24"/>
-          <w:szCs w:val="24"/>
-        </w:rPr>
-        <w:t>or</w:t>
-      </w:r>
-      <w:r>
-        <w:rPr>
-          <w:sz w:val="24"/>
-          <w:szCs w:val="24"/>
-        </w:rPr>
-        <w:t xml:space="preserve"> legend. </w:t>
+        <w:t xml:space="preserve"> will be made </w:t>
+      </w:r>
+      <w:r>
+        <w:rPr>
+          <w:sz w:val="24"/>
+          <w:szCs w:val="24"/>
+        </w:rPr>
+        <w:t>that b</w:t>
+      </w:r>
+      <w:r>
+        <w:rPr>
+          <w:sz w:val="24"/>
+          <w:szCs w:val="24"/>
+        </w:rPr>
+        <w:t xml:space="preserve">oth detection methods </w:t>
+      </w:r>
+      <w:r>
+        <w:rPr>
+          <w:sz w:val="24"/>
+          <w:szCs w:val="24"/>
+        </w:rPr>
+        <w:t>ar</w:t>
+      </w:r>
+      <w:r>
+        <w:rPr>
+          <w:sz w:val="24"/>
+          <w:szCs w:val="24"/>
+        </w:rPr>
+        <w:t xml:space="preserve">e able to detect elements </w:t>
+      </w:r>
+      <w:r>
+        <w:rPr>
+          <w:sz w:val="24"/>
+          <w:szCs w:val="24"/>
+        </w:rPr>
+        <w:t xml:space="preserve">in choropleth map images </w:t>
+      </w:r>
+      <w:r>
+        <w:rPr>
+          <w:sz w:val="24"/>
+          <w:szCs w:val="24"/>
+        </w:rPr>
+        <w:t>accurately</w:t>
+      </w:r>
+      <w:r>
+        <w:rPr>
+          <w:sz w:val="24"/>
+          <w:szCs w:val="24"/>
+        </w:rPr>
+        <w:t xml:space="preserve"> and that</w:t>
       </w:r>
       <w:r>
         <w:rPr>
@@ -448,44 +807,28 @@
           <w:sz w:val="24"/>
           <w:szCs w:val="24"/>
         </w:rPr>
-        <w:t xml:space="preserve">More than 1000 choropleth map images with either map titles or legends will be collected using Google Images or </w:t>
-      </w:r>
-      <w:r>
-        <w:rPr>
-          <w:sz w:val="24"/>
-          <w:szCs w:val="24"/>
-        </w:rPr>
-        <w:t xml:space="preserve">from </w:t>
-      </w:r>
-      <w:r>
-        <w:rPr>
-          <w:sz w:val="24"/>
-          <w:szCs w:val="24"/>
-        </w:rPr>
-        <w:t xml:space="preserve">other online sources. </w:t>
-      </w:r>
-      <w:r>
-        <w:rPr>
-          <w:sz w:val="24"/>
-          <w:szCs w:val="24"/>
-        </w:rPr>
-        <w:t>Additionally, each of the two methods will be evaluated by mean Average Precision (</w:t>
-      </w:r>
-      <w:proofErr w:type="spellStart"/>
-      <w:r>
-        <w:rPr>
-          <w:sz w:val="24"/>
-          <w:szCs w:val="24"/>
-        </w:rPr>
-        <w:t>mAP</w:t>
-      </w:r>
-      <w:proofErr w:type="spellEnd"/>
-      <w:r>
-        <w:rPr>
-          <w:sz w:val="24"/>
-          <w:szCs w:val="24"/>
-        </w:rPr>
-        <w:t xml:space="preserve">) and frame rate (number of frames </w:t>
+        <w:t xml:space="preserve">comparing the two detectors, </w:t>
+      </w:r>
+      <w:r>
+        <w:rPr>
+          <w:sz w:val="24"/>
+          <w:szCs w:val="24"/>
+        </w:rPr>
+        <w:t xml:space="preserve">Faster R-CNN </w:t>
+      </w:r>
+      <w:r>
+        <w:rPr>
+          <w:sz w:val="24"/>
+          <w:szCs w:val="24"/>
+        </w:rPr>
+        <w:t>outperforms YOLO in detection accuracy</w:t>
+      </w:r>
+      <w:r>
+        <w:rPr>
+          <w:sz w:val="24"/>
+          <w:szCs w:val="24"/>
+        </w:rPr>
+        <w:t xml:space="preserve">, while </w:t>
       </w:r>
       <w:r>
         <w:rPr>
@@ -493,28 +836,7 @@
           <w:sz w:val="24"/>
           <w:szCs w:val="24"/>
         </w:rPr>
-        <w:t>processed</w:t>
-      </w:r>
-      <w:r>
-        <w:rPr>
-          <w:sz w:val="24"/>
-          <w:szCs w:val="24"/>
-        </w:rPr>
-        <w:t xml:space="preserve"> per second)</w:t>
-      </w:r>
-      <w:r>
-        <w:rPr>
-          <w:sz w:val="24"/>
-          <w:szCs w:val="24"/>
-        </w:rPr>
-        <w:t xml:space="preserve"> for detection accuracy and speed respectively</w:t>
-      </w:r>
-      <w:r>
-        <w:rPr>
-          <w:sz w:val="24"/>
-          <w:szCs w:val="24"/>
-        </w:rPr>
-        <w:t>.</w:t>
+        <w:t>YOLO</w:t>
       </w:r>
       <w:r>
         <w:rPr>
@@ -525,108 +847,11 @@
       </w:r>
       <w:r>
         <w:rPr>
-          <w:sz w:val="24"/>
-          <w:szCs w:val="24"/>
-        </w:rPr>
-        <w:t xml:space="preserve">According to </w:t>
-      </w:r>
-      <w:r>
-        <w:rPr>
-          <w:sz w:val="24"/>
-          <w:szCs w:val="24"/>
-        </w:rPr>
-        <w:t>expected</w:t>
-      </w:r>
-      <w:r>
-        <w:rPr>
-          <w:sz w:val="24"/>
-          <w:szCs w:val="24"/>
-        </w:rPr>
-        <w:t xml:space="preserve"> experiment results, </w:t>
-      </w:r>
-      <w:r>
-        <w:rPr>
-          <w:sz w:val="24"/>
-          <w:szCs w:val="24"/>
-        </w:rPr>
-        <w:t xml:space="preserve">conclusion will be made </w:t>
-      </w:r>
-      <w:r>
-        <w:rPr>
-          <w:sz w:val="24"/>
-          <w:szCs w:val="24"/>
-        </w:rPr>
-        <w:t>that b</w:t>
-      </w:r>
-      <w:r>
-        <w:rPr>
-          <w:sz w:val="24"/>
-          <w:szCs w:val="24"/>
-        </w:rPr>
-        <w:t xml:space="preserve">oth detection methods </w:t>
-      </w:r>
-      <w:r>
-        <w:rPr>
-          <w:sz w:val="24"/>
-          <w:szCs w:val="24"/>
-        </w:rPr>
-        <w:t>ar</w:t>
-      </w:r>
-      <w:r>
-        <w:rPr>
-          <w:sz w:val="24"/>
-          <w:szCs w:val="24"/>
-        </w:rPr>
-        <w:t xml:space="preserve">e able to detect elements </w:t>
-      </w:r>
-      <w:r>
-        <w:rPr>
-          <w:sz w:val="24"/>
-          <w:szCs w:val="24"/>
-        </w:rPr>
-        <w:t xml:space="preserve">in choropleth map images </w:t>
-      </w:r>
-      <w:r>
-        <w:rPr>
-          <w:sz w:val="24"/>
-          <w:szCs w:val="24"/>
-        </w:rPr>
-        <w:t>accurately</w:t>
-      </w:r>
-      <w:r>
-        <w:rPr>
-          <w:sz w:val="24"/>
-          <w:szCs w:val="24"/>
-        </w:rPr>
-        <w:t>. A</w:t>
-      </w:r>
-      <w:r>
-        <w:rPr>
-          <w:sz w:val="24"/>
-          <w:szCs w:val="24"/>
-        </w:rPr>
-        <w:t xml:space="preserve">nd </w:t>
-      </w:r>
-      <w:r>
-        <w:rPr>
-          <w:sz w:val="24"/>
-          <w:szCs w:val="24"/>
-        </w:rPr>
-        <w:t xml:space="preserve">comparing the two detectors, </w:t>
-      </w:r>
-      <w:r>
-        <w:rPr>
-          <w:sz w:val="24"/>
-          <w:szCs w:val="24"/>
-        </w:rPr>
-        <w:t xml:space="preserve">Faster R-CNN </w:t>
-      </w:r>
-      <w:r>
-        <w:rPr>
-          <w:sz w:val="24"/>
-          <w:szCs w:val="24"/>
-        </w:rPr>
-        <w:t>can</w:t>
+          <w:rFonts w:hint="eastAsia"/>
+          <w:sz w:val="24"/>
+          <w:szCs w:val="24"/>
+        </w:rPr>
+        <w:t>is</w:t>
       </w:r>
       <w:r>
         <w:rPr>
@@ -640,74 +865,14 @@
           <w:sz w:val="24"/>
           <w:szCs w:val="24"/>
         </w:rPr>
-        <w:t xml:space="preserve">detect map elements </w:t>
-      </w:r>
-      <w:r>
-        <w:rPr>
-          <w:sz w:val="24"/>
-          <w:szCs w:val="24"/>
-        </w:rPr>
-        <w:t xml:space="preserve">with higher </w:t>
-      </w:r>
-      <w:proofErr w:type="spellStart"/>
-      <w:r>
-        <w:rPr>
-          <w:sz w:val="24"/>
-          <w:szCs w:val="24"/>
-        </w:rPr>
-        <w:t>mAP</w:t>
-      </w:r>
-      <w:proofErr w:type="spellEnd"/>
-      <w:r>
-        <w:rPr>
-          <w:sz w:val="24"/>
-          <w:szCs w:val="24"/>
-        </w:rPr>
-        <w:t xml:space="preserve"> than YOLO</w:t>
-      </w:r>
-      <w:r>
-        <w:rPr>
-          <w:sz w:val="24"/>
-          <w:szCs w:val="24"/>
-        </w:rPr>
-        <w:t xml:space="preserve">, while </w:t>
-      </w:r>
-      <w:r>
-        <w:rPr>
-          <w:rFonts w:hint="eastAsia"/>
-          <w:sz w:val="24"/>
-          <w:szCs w:val="24"/>
-        </w:rPr>
-        <w:t>YOLO</w:t>
-      </w:r>
-      <w:r>
-        <w:rPr>
-          <w:sz w:val="24"/>
-          <w:szCs w:val="24"/>
-        </w:rPr>
-        <w:t xml:space="preserve"> </w:t>
-      </w:r>
-      <w:r>
-        <w:rPr>
-          <w:rFonts w:hint="eastAsia"/>
-          <w:sz w:val="24"/>
-          <w:szCs w:val="24"/>
-        </w:rPr>
-        <w:t>is</w:t>
-      </w:r>
-      <w:r>
-        <w:rPr>
-          <w:sz w:val="24"/>
-          <w:szCs w:val="24"/>
-        </w:rPr>
-        <w:t xml:space="preserve"> </w:t>
-      </w:r>
-      <w:r>
-        <w:rPr>
-          <w:sz w:val="24"/>
-          <w:szCs w:val="24"/>
-        </w:rPr>
-        <w:t>much more efficient</w:t>
+        <w:t>more efficient</w:t>
+      </w:r>
+      <w:r>
+        <w:rPr>
+          <w:sz w:val="24"/>
+          <w:szCs w:val="24"/>
+        </w:rPr>
+        <w:t xml:space="preserve"> in detection speed</w:t>
       </w:r>
       <w:r>
         <w:rPr>

</xml_diff>